<commit_message>
update cart and manageracc
update no3
</commit_message>
<xml_diff>
--- a/LTW_baocao.docx
+++ b/LTW_baocao.docx
@@ -1392,14 +1392,60 @@
         <w:jc w:val="both"/>
         <w:rPr>
           <w:rFonts w:ascii="Tahoma" w:hAnsi="Tahoma" w:eastAsia="Times New Roman" w:cs="Tahoma"/>
-        </w:rPr>
-      </w:pPr>
-      <w:r>
-        <w:rPr>
-          <w:rFonts w:ascii="Tahoma" w:hAnsi="Tahoma" w:eastAsia="Times New Roman" w:cs="Tahoma"/>
-          <w:color w:val="000000"/>
-        </w:rPr>
-        <w:t xml:space="preserve">Quên mật khẩu: Khách hàng có thể dễ dàng lấy lại được mật khẩu khi quên mật khẩu tài khoản. Người dùng nhập đúng mã xác thực được hệ thống gửi đến email đã đăng ký trước đó. Thời gian sử dụng mã xác thực là có giới hạn. Nếu mã xác thực hợp lệ, khách hàng có thể lấy lại mật khẩu bằng cách tạo một mật khẩu mới. </w:t>
+          <w:color w:val="000000"/>
+        </w:rPr>
+      </w:pPr>
+      <w:r>
+        <w:rPr>
+          <w:rFonts w:ascii="Tahoma" w:hAnsi="Tahoma" w:eastAsia="Times New Roman" w:cs="Tahoma"/>
+          <w:color w:val="000000"/>
+        </w:rPr>
+        <w:t xml:space="preserve">Xem danh sách sản phẩm: Khách hàng có thể xem danh sách tất cả các </w:t>
+      </w:r>
+      <w:r>
+        <w:rPr>
+          <w:rFonts w:hint="default" w:ascii="Tahoma" w:hAnsi="Tahoma" w:eastAsia="Times New Roman" w:cs="Tahoma"/>
+          <w:color w:val="000000"/>
+          <w:lang w:val="en-US"/>
+        </w:rPr>
+        <w:t>sản phẩm</w:t>
+      </w:r>
+      <w:r>
+        <w:rPr>
+          <w:rFonts w:ascii="Tahoma" w:hAnsi="Tahoma" w:eastAsia="Times New Roman" w:cs="Tahoma"/>
+          <w:color w:val="000000"/>
+        </w:rPr>
+        <w:t xml:space="preserve"> thông qua danh mục </w:t>
+      </w:r>
+      <w:r>
+        <w:rPr>
+          <w:rFonts w:hint="default" w:ascii="Tahoma" w:hAnsi="Tahoma" w:eastAsia="Times New Roman" w:cs="Tahoma"/>
+          <w:color w:val="000000"/>
+          <w:lang w:val="en-US"/>
+        </w:rPr>
+        <w:t>categories</w:t>
+      </w:r>
+      <w:r>
+        <w:rPr>
+          <w:rFonts w:ascii="Tahoma" w:hAnsi="Tahoma" w:eastAsia="Times New Roman" w:cs="Tahoma"/>
+          <w:color w:val="000000"/>
+        </w:rPr>
+        <w:t>, có bốn danh mục chính:</w:t>
+      </w:r>
+      <w:r>
+        <w:rPr>
+          <w:rFonts w:hint="default" w:ascii="Tahoma" w:hAnsi="Tahoma" w:eastAsia="Times New Roman" w:cs="Tahoma"/>
+          <w:color w:val="000000"/>
+          <w:lang w:val="en-US"/>
+        </w:rPr>
+        <w:t xml:space="preserve"> giày Adidas, giày Nike , giày Biti’s, giày Converse.</w:t>
+      </w:r>
+      <w:r>
+        <w:rPr>
+          <w:rFonts w:ascii="Tahoma" w:hAnsi="Tahoma" w:eastAsia="Times New Roman" w:cs="Tahoma"/>
+          <w:color w:val="000000"/>
+        </w:rPr>
+        <w:t xml:space="preserve"> </w:t>
       </w:r>
     </w:p>
     <w:p>
@@ -1412,58 +1458,8 @@
           <w:color w:val="000000"/>
         </w:rPr>
       </w:pPr>
-      <w:r>
-        <w:rPr>
-          <w:rFonts w:ascii="Tahoma" w:hAnsi="Tahoma" w:eastAsia="Times New Roman" w:cs="Tahoma"/>
-          <w:color w:val="000000"/>
-        </w:rPr>
-        <w:t xml:space="preserve">Xem danh sách sản phẩm: Khách hàng có thể xem danh sách tất cả các </w:t>
-      </w:r>
-      <w:r>
-        <w:rPr>
-          <w:rFonts w:hint="default" w:ascii="Tahoma" w:hAnsi="Tahoma" w:eastAsia="Times New Roman" w:cs="Tahoma"/>
-          <w:color w:val="000000"/>
-          <w:lang w:val="en-US"/>
-        </w:rPr>
-        <w:t>sản phẩm</w:t>
-      </w:r>
-      <w:r>
-        <w:rPr>
-          <w:rFonts w:ascii="Tahoma" w:hAnsi="Tahoma" w:eastAsia="Times New Roman" w:cs="Tahoma"/>
-          <w:color w:val="000000"/>
-        </w:rPr>
-        <w:t xml:space="preserve"> thông qua danh mục </w:t>
-      </w:r>
-      <w:r>
-        <w:rPr>
-          <w:rFonts w:hint="default" w:ascii="Tahoma" w:hAnsi="Tahoma" w:eastAsia="Times New Roman" w:cs="Tahoma"/>
-          <w:color w:val="000000"/>
-          <w:lang w:val="en-US"/>
-        </w:rPr>
-        <w:t>categories</w:t>
-      </w:r>
-      <w:r>
-        <w:rPr>
-          <w:rFonts w:ascii="Tahoma" w:hAnsi="Tahoma" w:eastAsia="Times New Roman" w:cs="Tahoma"/>
-          <w:color w:val="000000"/>
-        </w:rPr>
-        <w:t>, có bốn danh mục chính:</w:t>
-      </w:r>
-      <w:r>
-        <w:rPr>
-          <w:rFonts w:hint="default" w:ascii="Tahoma" w:hAnsi="Tahoma" w:eastAsia="Times New Roman" w:cs="Tahoma"/>
-          <w:color w:val="000000"/>
-          <w:lang w:val="en-US"/>
-        </w:rPr>
-        <w:t xml:space="preserve"> giày Adidas, giày Nike , giày Biti’s, giày Converse.</w:t>
-      </w:r>
-      <w:r>
-        <w:rPr>
-          <w:rFonts w:ascii="Tahoma" w:hAnsi="Tahoma" w:eastAsia="Times New Roman" w:cs="Tahoma"/>
-          <w:color w:val="000000"/>
-        </w:rPr>
-        <w:t xml:space="preserve"> </w:t>
-      </w:r>
+      <w:bookmarkStart w:id="0" w:name="_GoBack"/>
+      <w:bookmarkEnd w:id="0"/>
     </w:p>
     <w:p>
       <w:pPr>
@@ -1811,17 +1807,7 @@
           <w:color w:val="000000"/>
           <w:lang w:val="en-US"/>
         </w:rPr>
-        <w:t xml:space="preserve"> trong form này người bán hàng có thể xem danh sách các sản phẩm mà mình đã bán, thêm xóa sửa các sản phẩm mới mình sẽ bán vào</w:t>
-      </w:r>
-      <w:bookmarkStart w:id="0" w:name="_GoBack"/>
-      <w:bookmarkEnd w:id="0"/>
-      <w:r>
-        <w:rPr>
-          <w:rFonts w:hint="default" w:ascii="Tahoma" w:hAnsi="Tahoma" w:eastAsia="Times New Roman" w:cs="Tahoma"/>
-          <w:color w:val="000000"/>
-          <w:lang w:val="en-US"/>
-        </w:rPr>
-        <w:t xml:space="preserve"> </w:t>
+        <w:t xml:space="preserve"> trong form này người bán hàng có thể xem danh sách các sản phẩm mà mình đã bán, thêm xóa sửa các sản phẩm mới mình sẽ bán vào </w:t>
       </w:r>
     </w:p>
     <w:p>
@@ -3092,7 +3078,7 @@
     <w:lsdException w:unhideWhenUsed="0" w:uiPriority="0" w:semiHidden="0" w:name="HTML Sample"/>
     <w:lsdException w:unhideWhenUsed="0" w:uiPriority="0" w:semiHidden="0" w:name="HTML Typewriter"/>
     <w:lsdException w:unhideWhenUsed="0" w:uiPriority="0" w:semiHidden="0" w:name="HTML Variable"/>
-    <w:lsdException w:unhideWhenUsed="0" w:uiPriority="0" w:name="Normal Table"/>
+    <w:lsdException w:qFormat="1" w:unhideWhenUsed="0" w:uiPriority="0" w:name="Normal Table"/>
     <w:lsdException w:unhideWhenUsed="0" w:uiPriority="0" w:semiHidden="0" w:name="annotation subject"/>
     <w:lsdException w:unhideWhenUsed="0" w:uiPriority="0" w:semiHidden="0" w:name="Table Simple 1"/>
     <w:lsdException w:unhideWhenUsed="0" w:uiPriority="0" w:semiHidden="0" w:name="Table Simple 2"/>
@@ -3380,6 +3366,7 @@
   <w:style w:type="table" w:default="1" w:styleId="8">
     <w:name w:val="Normal Table"/>
     <w:semiHidden/>
+    <w:qFormat/>
     <w:uiPriority w:val="0"/>
     <w:tblPr>
       <w:tblCellMar>
@@ -3576,6 +3563,7 @@
     <w:name w:val="Heading 4 Char"/>
     <w:basedOn w:val="7"/>
     <w:link w:val="5"/>
+    <w:qFormat/>
     <w:uiPriority w:val="9"/>
     <w:rPr>
       <w:rFonts w:asciiTheme="majorHAnsi" w:hAnsiTheme="majorHAnsi" w:eastAsiaTheme="majorEastAsia" w:cstheme="majorBidi"/>
@@ -3595,6 +3583,7 @@
     <w:name w:val="Heading 5 Char"/>
     <w:basedOn w:val="7"/>
     <w:link w:val="6"/>
+    <w:qFormat/>
     <w:uiPriority w:val="9"/>
     <w:rPr>
       <w:rFonts w:asciiTheme="majorHAnsi" w:hAnsiTheme="majorHAnsi" w:eastAsiaTheme="majorEastAsia" w:cstheme="majorBidi"/>

</xml_diff>